<commit_message>
feat: Implement comprehensive product image management system
- Add multiple image upload functionality to product creation and editing forms
- Create database migration for products.images JSON column
- Update Product model to handle multiple images with proper casting
- Implement image validation (JPEG, PNG, JPG, GIF, max 2MB)
- Add image carousel with navigation arrows and dot indicators
- Create thumbnail gallery below main carousel for easy navigation
- Display uploaded images in square format across all views
- Update product category pages to show actual product images
- Fix navbar overlap issues on product pages with proper spacing
- Update category descriptions to be more concise and professional
- Remove featured products section from products index page
- Ensure consistent image display across admin and public views
</commit_message>
<xml_diff>
--- a/public/revisi web MSA.docx
+++ b/public/revisi web MSA.docx
@@ -60,13 +60,7 @@
         <w:rPr>
           <w:lang w:val="id-ID"/>
         </w:rPr>
-        <w:t>msa-logo-original</w:t>
-      </w:r>
-      <w:r>
-        <w:rPr>
-          <w:lang w:val="id-ID"/>
-        </w:rPr>
-        <w:t>.png dan sesuaikan</w:t>
+        <w:t>msa-logo-original.png dan sesuaikan</w:t>
       </w:r>
     </w:p>
     <w:p>
@@ -192,13 +186,7 @@
         <w:rPr>
           <w:lang w:val="id-ID"/>
         </w:rPr>
-        <w:t xml:space="preserve"> ganti jadi</w:t>
-      </w:r>
-      <w:r>
-        <w:rPr>
-          <w:lang w:val="id-ID"/>
-        </w:rPr>
-        <w:t xml:space="preserve">, </w:t>
+        <w:t xml:space="preserve"> ganti jadi, </w:t>
       </w:r>
       <w:r>
         <w:rPr>
@@ -390,6 +378,37 @@
           <w:lang w:val="id-ID"/>
         </w:rPr>
         <w:t>Artikel di hapus</w:t>
+      </w:r>
+    </w:p>
+    <w:p>
+      <w:pPr>
+        <w:rPr>
+          <w:lang w:val="id-ID"/>
+        </w:rPr>
+      </w:pPr>
+      <w:r>
+        <w:rPr>
+          <w:lang w:val="id-ID"/>
+        </w:rPr>
+        <w:t>Produk dan layanan</w:t>
+      </w:r>
+    </w:p>
+    <w:p>
+      <w:pPr>
+        <w:pStyle w:val="DaftarParagraf"/>
+        <w:numPr>
+          <w:ilvl w:val="0"/>
+          <w:numId w:val="1"/>
+        </w:numPr>
+        <w:rPr>
+          <w:lang w:val="id-ID"/>
+        </w:rPr>
+      </w:pPr>
+      <w:r>
+        <w:rPr>
+          <w:lang w:val="id-ID"/>
+        </w:rPr>
+        <w:t>Git status, git commit, git push all produk dan layanan</w:t>
       </w:r>
     </w:p>
     <w:p>
@@ -1190,6 +1209,7 @@
   <w:style w:type="character" w:default="1" w:styleId="FontParagrafDefault">
     <w:name w:val="Default Paragraph Font"/>
     <w:uiPriority w:val="1"/>
+    <w:semiHidden/>
     <w:unhideWhenUsed/>
   </w:style>
   <w:style w:type="table" w:default="1" w:styleId="TabelNormal">

</xml_diff>